<commit_message>
Fix grammars and clean up
</commit_message>
<xml_diff>
--- a/assignment_combined/202XXXXXX_202370140_project_report.docx
+++ b/assignment_combined/202XXXXXX_202370140_project_report.docx
@@ -3663,7 +3663,25 @@
           <w:lang w:val="en-GB"/>
           <w14:ligatures w14:val="standardContextual"/>
         </w:rPr>
-        <w:t xml:space="preserve">In this assignment, we demonstrate several machine learning techniques to solve classification problems. By processing the datasets (both numerical and categorical features), we explore the process of data pre-processing, model building, and evaluation. </w:t>
+        <w:t>In this assignment, we demonstrate several machine learning techniques to solve classification problems. By processing the datasets (both numerical and categorical features), we explore the process</w:t>
+      </w:r>
+      <w:r>
+        <w:rPr>
+          <w:rFonts w:ascii="Arial" w:eastAsia="Calibri" w:hAnsi="Arial" w:cs="Arial"/>
+          <w:kern w:val="2"/>
+          <w:lang w:val="en-GB"/>
+          <w14:ligatures w14:val="standardContextual"/>
+        </w:rPr>
+        <w:t>es</w:t>
+      </w:r>
+      <w:r>
+        <w:rPr>
+          <w:rFonts w:ascii="Arial" w:eastAsia="Calibri" w:hAnsi="Arial" w:cs="Arial"/>
+          <w:kern w:val="2"/>
+          <w:lang w:val="en-GB"/>
+          <w14:ligatures w14:val="standardContextual"/>
+        </w:rPr>
+        <w:t xml:space="preserve"> of data preprocessing, model building, and evaluation. </w:t>
       </w:r>
     </w:p>
     <w:p>
@@ -3851,7 +3869,25 @@
           <w:lang w:val="en-GB"/>
           <w14:ligatures w14:val="standardContextual"/>
         </w:rPr>
-        <w:t xml:space="preserve">The dataset was loaded and initial exploration was conducted to understand its structure and identify any data quality issues. </w:t>
+        <w:t>The dataset was loaded</w:t>
+      </w:r>
+      <w:r>
+        <w:rPr>
+          <w:rFonts w:ascii="Arial" w:eastAsia="Calibri" w:hAnsi="Arial" w:cs="Arial"/>
+          <w:kern w:val="2"/>
+          <w:lang w:val="en-GB"/>
+          <w14:ligatures w14:val="standardContextual"/>
+        </w:rPr>
+        <w:t xml:space="preserve">, </w:t>
+      </w:r>
+      <w:r>
+        <w:rPr>
+          <w:rFonts w:ascii="Arial" w:eastAsia="Calibri" w:hAnsi="Arial" w:cs="Arial"/>
+          <w:kern w:val="2"/>
+          <w:lang w:val="en-GB"/>
+          <w14:ligatures w14:val="standardContextual"/>
+        </w:rPr>
+        <w:t xml:space="preserve">and initial exploration was conducted to understand its structure and identify any data quality issues. </w:t>
       </w:r>
     </w:p>
     <w:p>
@@ -3875,7 +3911,61 @@
           <w:lang w:val="en-GB"/>
           <w14:ligatures w14:val="standardContextual"/>
         </w:rPr>
-        <w:t>The first step is checking for missing values, which revealed a significant amount of missing data in the var4 column. Missing Data in var4 about 600 missing values (about 65% missing).</w:t>
+        <w:t xml:space="preserve">The first step </w:t>
+      </w:r>
+      <w:r>
+        <w:rPr>
+          <w:rFonts w:ascii="Arial" w:eastAsia="Calibri" w:hAnsi="Arial" w:cs="Arial"/>
+          <w:kern w:val="2"/>
+          <w:lang w:val="en-GB"/>
+          <w14:ligatures w14:val="standardContextual"/>
+        </w:rPr>
+        <w:t xml:space="preserve">involved </w:t>
+      </w:r>
+      <w:r>
+        <w:rPr>
+          <w:rFonts w:ascii="Arial" w:eastAsia="Calibri" w:hAnsi="Arial" w:cs="Arial"/>
+          <w:kern w:val="2"/>
+          <w:lang w:val="en-GB"/>
+          <w14:ligatures w14:val="standardContextual"/>
+        </w:rPr>
+        <w:t xml:space="preserve">checking for missing values, </w:t>
+      </w:r>
+      <w:r>
+        <w:rPr>
+          <w:rFonts w:ascii="Arial" w:eastAsia="Calibri" w:hAnsi="Arial" w:cs="Arial"/>
+          <w:kern w:val="2"/>
+          <w:lang w:val="en-GB"/>
+          <w14:ligatures w14:val="standardContextual"/>
+        </w:rPr>
+        <w:t>and this</w:t>
+      </w:r>
+      <w:r>
+        <w:rPr>
+          <w:rFonts w:ascii="Arial" w:eastAsia="Calibri" w:hAnsi="Arial" w:cs="Arial"/>
+          <w:kern w:val="2"/>
+          <w:lang w:val="en-GB"/>
+          <w14:ligatures w14:val="standardContextual"/>
+        </w:rPr>
+        <w:t xml:space="preserve"> revealed a significant amount of missing data in the var4 column. Missing </w:t>
+      </w:r>
+      <w:r>
+        <w:rPr>
+          <w:rFonts w:ascii="Arial" w:eastAsia="Calibri" w:hAnsi="Arial" w:cs="Arial"/>
+          <w:kern w:val="2"/>
+          <w:lang w:val="en-GB"/>
+          <w14:ligatures w14:val="standardContextual"/>
+        </w:rPr>
+        <w:t>d</w:t>
+      </w:r>
+      <w:r>
+        <w:rPr>
+          <w:rFonts w:ascii="Arial" w:eastAsia="Calibri" w:hAnsi="Arial" w:cs="Arial"/>
+          <w:kern w:val="2"/>
+          <w:lang w:val="en-GB"/>
+          <w14:ligatures w14:val="standardContextual"/>
+        </w:rPr>
+        <w:t>ata in var4 about 600 missing values (about 65% missing).</w:t>
       </w:r>
     </w:p>
     <w:p>
@@ -4037,7 +4127,25 @@
           <w:lang w:val="en-GB"/>
           <w14:ligatures w14:val="standardContextual"/>
         </w:rPr>
-        <w:t xml:space="preserve">Since var4 had around 65% missing values, we explored to impute missing values in a dataset using a KNN imputer. </w:t>
+        <w:t xml:space="preserve">Since var4 had around 65% missing values, we explored </w:t>
+      </w:r>
+      <w:r>
+        <w:rPr>
+          <w:rFonts w:ascii="Arial" w:eastAsia="Calibri" w:hAnsi="Arial" w:cs="Arial"/>
+          <w:kern w:val="2"/>
+          <w:lang w:val="en-GB"/>
+          <w14:ligatures w14:val="standardContextual"/>
+        </w:rPr>
+        <w:t xml:space="preserve">how </w:t>
+      </w:r>
+      <w:r>
+        <w:rPr>
+          <w:rFonts w:ascii="Arial" w:eastAsia="Calibri" w:hAnsi="Arial" w:cs="Arial"/>
+          <w:kern w:val="2"/>
+          <w:lang w:val="en-GB"/>
+          <w14:ligatures w14:val="standardContextual"/>
+        </w:rPr>
+        <w:t xml:space="preserve">to impute missing values in a dataset using a KNN imputer. </w:t>
       </w:r>
     </w:p>
     <w:p>
@@ -4061,7 +4169,25 @@
           <w:lang w:val="en-GB"/>
           <w14:ligatures w14:val="standardContextual"/>
         </w:rPr>
-        <w:t xml:space="preserve">The KNN (K-Nearest Neighbours) imputer is a method that replaces missing values based on the mean or median values of the nearest neighbours. </w:t>
+        <w:t>The KNN (K-Nearest Neighbo</w:t>
+      </w:r>
+      <w:r>
+        <w:rPr>
+          <w:rFonts w:ascii="Arial" w:eastAsia="Calibri" w:hAnsi="Arial" w:cs="Arial"/>
+          <w:kern w:val="2"/>
+          <w:lang w:val="en-GB"/>
+          <w14:ligatures w14:val="standardContextual"/>
+        </w:rPr>
+        <w:t>r</w:t>
+      </w:r>
+      <w:r>
+        <w:rPr>
+          <w:rFonts w:ascii="Arial" w:eastAsia="Calibri" w:hAnsi="Arial" w:cs="Arial"/>
+          <w:kern w:val="2"/>
+          <w:lang w:val="en-GB"/>
+          <w14:ligatures w14:val="standardContextual"/>
+        </w:rPr>
+        <w:t xml:space="preserve">) imputer is a method that replaces missing values based on the mean or median values of the nearest neighbors. </w:t>
       </w:r>
     </w:p>
     <w:p>
@@ -4204,23 +4330,26 @@
           <w:lang w:val="en-GB"/>
           <w14:ligatures w14:val="standardContextual"/>
         </w:rPr>
-        <w:t>Properly managing and splitting datetime values in var7 also posed a challenge, as it was need to accurately separate and format the date and time components for further analysis.</w:t>
-      </w:r>
-    </w:p>
-    <w:p>
-      <w:pPr>
-        <w:widowControl/>
-        <w:autoSpaceDE/>
-        <w:autoSpaceDN/>
-        <w:spacing w:after="160" w:line="259" w:lineRule="auto"/>
-        <w:jc w:val="both"/>
-        <w:rPr>
-          <w:rFonts w:ascii="Arial" w:eastAsia="Calibri" w:hAnsi="Arial" w:cs="Arial"/>
-          <w:kern w:val="2"/>
-          <w:lang w:val="en-GB"/>
-          <w14:ligatures w14:val="standardContextual"/>
-        </w:rPr>
-      </w:pPr>
+        <w:t>Properly managing and splitting datetime values in var7 also posed a challenge, as it was need</w:t>
+      </w:r>
+      <w:r>
+        <w:rPr>
+          <w:rFonts w:ascii="Arial" w:eastAsia="Calibri" w:hAnsi="Arial" w:cs="Arial"/>
+          <w:kern w:val="2"/>
+          <w:lang w:val="en-GB"/>
+          <w14:ligatures w14:val="standardContextual"/>
+        </w:rPr>
+        <w:t>ed</w:t>
+      </w:r>
+      <w:r>
+        <w:rPr>
+          <w:rFonts w:ascii="Arial" w:eastAsia="Calibri" w:hAnsi="Arial" w:cs="Arial"/>
+          <w:kern w:val="2"/>
+          <w:lang w:val="en-GB"/>
+          <w14:ligatures w14:val="standardContextual"/>
+        </w:rPr>
+        <w:t xml:space="preserve"> to accurately separate and format the date and time components for further analysis.</w:t>
+      </w:r>
     </w:p>
     <w:p>
       <w:pPr>
@@ -4248,6 +4377,7 @@
           <w:lang w:val="en-GB"/>
           <w14:ligatures w14:val="standardContextual"/>
         </w:rPr>
+        <w:lastRenderedPageBreak/>
         <w:t>Methodology and Techniques</w:t>
       </w:r>
       <w:bookmarkEnd w:id="7"/>
@@ -4297,7 +4427,25 @@
           <w:lang w:val="en-GB"/>
           <w14:ligatures w14:val="standardContextual"/>
         </w:rPr>
-        <w:t>Hyperparameter Tuning: Use Grid Search and cross-validation to fine-tune model parameters.</w:t>
+        <w:t xml:space="preserve">Hyperparameter Tuning: Use </w:t>
+      </w:r>
+      <w:r>
+        <w:rPr>
+          <w:rFonts w:ascii="Arial" w:eastAsia="Calibri" w:hAnsi="Arial" w:cs="Arial"/>
+          <w:kern w:val="2"/>
+          <w:lang w:val="en-GB"/>
+          <w14:ligatures w14:val="standardContextual"/>
+        </w:rPr>
+        <w:t>g</w:t>
+      </w:r>
+      <w:r>
+        <w:rPr>
+          <w:rFonts w:ascii="Arial" w:eastAsia="Calibri" w:hAnsi="Arial" w:cs="Arial"/>
+          <w:kern w:val="2"/>
+          <w:lang w:val="en-GB"/>
+          <w14:ligatures w14:val="standardContextual"/>
+        </w:rPr>
+        <w:t>rid Search and cross-validation to fine-tune model parameters.</w:t>
       </w:r>
     </w:p>
     <w:p>
@@ -5259,6 +5407,13 @@
           <w:lang w:val="en-GB"/>
         </w:rPr>
       </w:pPr>
+      <w:r>
+        <w:rPr>
+          <w:rFonts w:ascii="Arial" w:hAnsi="Arial" w:cs="Arial"/>
+          <w:lang w:val="en-GB"/>
+        </w:rPr>
+        <w:t xml:space="preserve">The </w:t>
+      </w:r>
       <w:r>
         <w:rPr>
           <w:rFonts w:ascii="Arial" w:hAnsi="Arial" w:cs="Arial"/>
@@ -6413,7 +6568,7 @@
           <w:lang w:val="en-GB"/>
           <w14:ligatures w14:val="standardContextual"/>
         </w:rPr>
-        <w:t>Effective data pre-processing is important for model performance. Ensemble methods like Random Forest can provide significant improvements. Fine-tuning and cross-validation are necessary steps to optimize model performance.</w:t>
+        <w:t>Effective data preprocessing is important for model performance. Ensemble methods like Random Forest can provide significant improvements. Fine-tuning and cross-validation are necessary steps to optimize model performance.</w:t>
       </w:r>
     </w:p>
     <w:p>
@@ -6438,6 +6593,15 @@
           <w14:ligatures w14:val="standardContextual"/>
         </w:rPr>
         <w:t>In future, we can explore more advanced techniques for handling missing data and feature engineering. Experiment with other methods and deeper neural networks, and investigate the impact of feature selection and dimensionality reduction techniques</w:t>
+      </w:r>
+      <w:r>
+        <w:rPr>
+          <w:rFonts w:ascii="Arial" w:eastAsia="Calibri" w:hAnsi="Arial" w:cs="Arial"/>
+          <w:kern w:val="2"/>
+          <w:lang w:val="en-GB"/>
+          <w14:ligatures w14:val="standardContextual"/>
+        </w:rPr>
+        <w:t>.</w:t>
       </w:r>
     </w:p>
     <w:p>
@@ -6604,7 +6768,7 @@
           <w:lang w:val="en-GB"/>
           <w14:ligatures w14:val="standardContextual"/>
         </w:rPr>
-        <w:t xml:space="preserve">The dataset for this project consists of images each labelled with three digits. </w:t>
+        <w:t xml:space="preserve">The dataset for this project consists of images each labeled with three digits. </w:t>
       </w:r>
     </w:p>
     <w:p>
@@ -6942,7 +7106,25 @@
           <w:lang w:val="en-GB"/>
           <w14:ligatures w14:val="standardContextual"/>
         </w:rPr>
-        <w:t xml:space="preserve">Pre-processing steps taken to prepare the data for modelling. </w:t>
+        <w:t>Pre-processing steps</w:t>
+      </w:r>
+      <w:r>
+        <w:rPr>
+          <w:rFonts w:ascii="Arial" w:eastAsia="Calibri" w:hAnsi="Arial" w:cs="Arial"/>
+          <w:kern w:val="2"/>
+          <w:lang w:val="en-GB"/>
+          <w14:ligatures w14:val="standardContextual"/>
+        </w:rPr>
+        <w:t xml:space="preserve"> were</w:t>
+      </w:r>
+      <w:r>
+        <w:rPr>
+          <w:rFonts w:ascii="Arial" w:eastAsia="Calibri" w:hAnsi="Arial" w:cs="Arial"/>
+          <w:kern w:val="2"/>
+          <w:lang w:val="en-GB"/>
+          <w14:ligatures w14:val="standardContextual"/>
+        </w:rPr>
+        <w:t xml:space="preserve"> taken to prepare the data for modeling. </w:t>
       </w:r>
     </w:p>
     <w:p>
@@ -6966,7 +7148,61 @@
           <w:lang w:val="en-GB"/>
           <w14:ligatures w14:val="standardContextual"/>
         </w:rPr>
-        <w:t>This includes reshaping and normalizing pixel values, one-hot encoding of labels to convert labels to categorical, creation of a custom data generator for efficient data handling, set up learning rate scheduler to adjust the learning rate during training, and configure call-backs for early stopping to prevent overfitting by stop the training when the validation loss stops improving.</w:t>
+        <w:t>This includes reshaping and normalizing pixel values, one-hot encoding of labels to convert labels to categorical, creation of a custom data generator for efficient data handling, set</w:t>
+      </w:r>
+      <w:r>
+        <w:rPr>
+          <w:rFonts w:ascii="Arial" w:eastAsia="Calibri" w:hAnsi="Arial" w:cs="Arial"/>
+          <w:kern w:val="2"/>
+          <w:lang w:val="en-GB"/>
+          <w14:ligatures w14:val="standardContextual"/>
+        </w:rPr>
+        <w:t>ting</w:t>
+      </w:r>
+      <w:r>
+        <w:rPr>
+          <w:rFonts w:ascii="Arial" w:eastAsia="Calibri" w:hAnsi="Arial" w:cs="Arial"/>
+          <w:kern w:val="2"/>
+          <w:lang w:val="en-GB"/>
+          <w14:ligatures w14:val="standardContextual"/>
+        </w:rPr>
+        <w:t xml:space="preserve"> up learning rate scheduler to adjust the learning rate during training, and configur</w:t>
+      </w:r>
+      <w:r>
+        <w:rPr>
+          <w:rFonts w:ascii="Arial" w:eastAsia="Calibri" w:hAnsi="Arial" w:cs="Arial"/>
+          <w:kern w:val="2"/>
+          <w:lang w:val="en-GB"/>
+          <w14:ligatures w14:val="standardContextual"/>
+        </w:rPr>
+        <w:t xml:space="preserve">ing </w:t>
+      </w:r>
+      <w:r>
+        <w:rPr>
+          <w:rFonts w:ascii="Arial" w:eastAsia="Calibri" w:hAnsi="Arial" w:cs="Arial"/>
+          <w:kern w:val="2"/>
+          <w:lang w:val="en-GB"/>
+          <w14:ligatures w14:val="standardContextual"/>
+        </w:rPr>
+        <w:t>call-backs for early stopping to prevent overfitting by stop</w:t>
+      </w:r>
+      <w:r>
+        <w:rPr>
+          <w:rFonts w:ascii="Arial" w:eastAsia="Calibri" w:hAnsi="Arial" w:cs="Arial"/>
+          <w:kern w:val="2"/>
+          <w:lang w:val="en-GB"/>
+          <w14:ligatures w14:val="standardContextual"/>
+        </w:rPr>
+        <w:t>ping</w:t>
+      </w:r>
+      <w:r>
+        <w:rPr>
+          <w:rFonts w:ascii="Arial" w:eastAsia="Calibri" w:hAnsi="Arial" w:cs="Arial"/>
+          <w:kern w:val="2"/>
+          <w:lang w:val="en-GB"/>
+          <w14:ligatures w14:val="standardContextual"/>
+        </w:rPr>
+        <w:t xml:space="preserve"> the training when the validation loss stops improving.</w:t>
       </w:r>
       <w:bookmarkStart w:id="16" w:name="_Toc173012829"/>
     </w:p>
@@ -7058,7 +7294,43 @@
           <w:lang w:val="en-GB"/>
           <w14:ligatures w14:val="standardContextual"/>
         </w:rPr>
-        <w:t>We faced several challenges when we need to choose which activation function and which loss function, we need to use.</w:t>
+        <w:t>We faced several challenges when we need</w:t>
+      </w:r>
+      <w:r>
+        <w:rPr>
+          <w:rFonts w:ascii="Arial" w:eastAsia="Calibri" w:hAnsi="Arial" w:cs="Arial"/>
+          <w:kern w:val="2"/>
+          <w:lang w:val="en-GB"/>
+          <w14:ligatures w14:val="standardContextual"/>
+        </w:rPr>
+        <w:t>ed</w:t>
+      </w:r>
+      <w:r>
+        <w:rPr>
+          <w:rFonts w:ascii="Arial" w:eastAsia="Calibri" w:hAnsi="Arial" w:cs="Arial"/>
+          <w:kern w:val="2"/>
+          <w:lang w:val="en-GB"/>
+          <w14:ligatures w14:val="standardContextual"/>
+        </w:rPr>
+        <w:t xml:space="preserve"> to choose which activation function and which loss function</w:t>
+      </w:r>
+      <w:r>
+        <w:rPr>
+          <w:rFonts w:ascii="Arial" w:eastAsia="Calibri" w:hAnsi="Arial" w:cs="Arial"/>
+          <w:kern w:val="2"/>
+          <w:lang w:val="en-GB"/>
+          <w14:ligatures w14:val="standardContextual"/>
+        </w:rPr>
+        <w:t xml:space="preserve"> </w:t>
+      </w:r>
+      <w:r>
+        <w:rPr>
+          <w:rFonts w:ascii="Arial" w:eastAsia="Calibri" w:hAnsi="Arial" w:cs="Arial"/>
+          <w:kern w:val="2"/>
+          <w:lang w:val="en-GB"/>
+          <w14:ligatures w14:val="standardContextual"/>
+        </w:rPr>
+        <w:t>we need to use.</w:t>
       </w:r>
     </w:p>
     <w:p>
@@ -7224,7 +7496,25 @@
           <w:lang w:val="en-GB"/>
           <w14:ligatures w14:val="standardContextual"/>
         </w:rPr>
-        <w:t>While recommendations suggest Sigmoid for multi-label and SoftMax for multi-class, our experiment shows the use of SoftMax in output layer achieved the highest accuracy.</w:t>
+        <w:t>While recommendations suggest Sigmoid for multi-label and SoftMax for multi-class, our experiment shows the use of SoftMax in</w:t>
+      </w:r>
+      <w:r>
+        <w:rPr>
+          <w:rFonts w:ascii="Arial" w:eastAsia="Calibri" w:hAnsi="Arial" w:cs="Arial"/>
+          <w:kern w:val="2"/>
+          <w:lang w:val="en-GB"/>
+          <w14:ligatures w14:val="standardContextual"/>
+        </w:rPr>
+        <w:t xml:space="preserve"> the</w:t>
+      </w:r>
+      <w:r>
+        <w:rPr>
+          <w:rFonts w:ascii="Arial" w:eastAsia="Calibri" w:hAnsi="Arial" w:cs="Arial"/>
+          <w:kern w:val="2"/>
+          <w:lang w:val="en-GB"/>
+          <w14:ligatures w14:val="standardContextual"/>
+        </w:rPr>
+        <w:t xml:space="preserve"> output layer achieved the highest accuracy.</w:t>
       </w:r>
     </w:p>
     <w:p>
@@ -7310,7 +7600,21 @@
           <w:rFonts w:ascii="Arial" w:eastAsia="Times New Roman" w:hAnsi="Arial" w:cs="Arial"/>
           <w:lang w:val="en-GB" w:eastAsia="en-ID"/>
         </w:rPr>
-        <w:t>Hyperparameter tuning performed using Keras-Tuner to find the best parameters, beside adjust the model parameters like learning rate and increase K-fold cross-validation to more accurately evaluate model performance across different subsets of data, and implement batch normalization in the model to normalize the inputs for each mini-batch, reducing internal covariate shift and stabilizing training.</w:t>
+        <w:t xml:space="preserve">Hyperparameter tuning </w:t>
+      </w:r>
+      <w:r>
+        <w:rPr>
+          <w:rFonts w:ascii="Arial" w:eastAsia="Times New Roman" w:hAnsi="Arial" w:cs="Arial"/>
+          <w:lang w:val="en-GB" w:eastAsia="en-ID"/>
+        </w:rPr>
+        <w:t xml:space="preserve">is </w:t>
+      </w:r>
+      <w:r>
+        <w:rPr>
+          <w:rFonts w:ascii="Arial" w:eastAsia="Times New Roman" w:hAnsi="Arial" w:cs="Arial"/>
+          <w:lang w:val="en-GB" w:eastAsia="en-ID"/>
+        </w:rPr>
+        <w:t>performed using Keras-Tuner to find the best parameters, adjust the model parameters like learning rate and increase K-fold cross-validation to more accurately evaluate model performance across different subsets of data, and implement batch normalization in the model to normalize the inputs for each mini-batch, reducing internal covariate shift and stabilizing training.</w:t>
       </w:r>
     </w:p>
     <w:p>
@@ -7795,7 +8099,6 @@
           <w:lang w:val="en-GB"/>
           <w14:ligatures w14:val="standardContextual"/>
         </w:rPr>
-        <w:lastRenderedPageBreak/>
         <w:t>Test loss: 1.0049712657928467</w:t>
       </w:r>
     </w:p>
@@ -7841,6 +8144,7 @@
           <w:lang w:val="en-GB"/>
           <w14:ligatures w14:val="standardContextual"/>
         </w:rPr>
+        <w:lastRenderedPageBreak/>
         <w:t>Test accuracy for digit_0: 0.9526000022888184</w:t>
       </w:r>
     </w:p>
@@ -8018,7 +8322,25 @@
           <w:lang w:val="en-GB"/>
           <w14:ligatures w14:val="standardContextual"/>
         </w:rPr>
-        <w:t xml:space="preserve"> as the loss function reduced losses (around 0.3), but lowered accuracy. The final evaluation on the test dataset showed accuracies (above 90%) for all digits.</w:t>
+        <w:t xml:space="preserve"> as the loss function reduced losses (around 0.3), but lowered accuracy. The final evaluation on the test dataset showed accurac</w:t>
+      </w:r>
+      <w:r>
+        <w:rPr>
+          <w:rFonts w:ascii="Arial" w:eastAsia="Calibri" w:hAnsi="Arial" w:cs="Arial"/>
+          <w:kern w:val="2"/>
+          <w:lang w:val="en-GB"/>
+          <w14:ligatures w14:val="standardContextual"/>
+        </w:rPr>
+        <w:t>y</w:t>
+      </w:r>
+      <w:r>
+        <w:rPr>
+          <w:rFonts w:ascii="Arial" w:eastAsia="Calibri" w:hAnsi="Arial" w:cs="Arial"/>
+          <w:kern w:val="2"/>
+          <w:lang w:val="en-GB"/>
+          <w14:ligatures w14:val="standardContextual"/>
+        </w:rPr>
+        <w:t xml:space="preserve"> (above 90%) for all digits.</w:t>
       </w:r>
     </w:p>
     <w:p>
@@ -8592,7 +8914,25 @@
           <w:lang w:val="en-GB"/>
           <w14:ligatures w14:val="standardContextual"/>
         </w:rPr>
-        <w:t xml:space="preserve"> as the loss function showed better performance with higher accuracy (around 98%) and loss (around 0.07).</w:t>
+        <w:t xml:space="preserve"> as the loss function showed better performance with higher accuracy (around 98%) and l</w:t>
+      </w:r>
+      <w:r>
+        <w:rPr>
+          <w:rFonts w:ascii="Arial" w:eastAsia="Calibri" w:hAnsi="Arial" w:cs="Arial"/>
+          <w:kern w:val="2"/>
+          <w:lang w:val="en-GB"/>
+          <w14:ligatures w14:val="standardContextual"/>
+        </w:rPr>
+        <w:t>ower loss</w:t>
+      </w:r>
+      <w:r>
+        <w:rPr>
+          <w:rFonts w:ascii="Arial" w:eastAsia="Calibri" w:hAnsi="Arial" w:cs="Arial"/>
+          <w:kern w:val="2"/>
+          <w:lang w:val="en-GB"/>
+          <w14:ligatures w14:val="standardContextual"/>
+        </w:rPr>
+        <w:t xml:space="preserve"> (around 0.07).</w:t>
       </w:r>
     </w:p>
     <w:p>
@@ -9385,7 +9725,16 @@
           <w:lang w:val="en-GB"/>
           <w14:ligatures w14:val="standardContextual"/>
         </w:rPr>
-        <w:t xml:space="preserve">Final testing on unseen data after Hyperparameter Tuning on Softmax activation function and Binary Crossentropy as the loss function </w:t>
+        <w:t>f</w:t>
+      </w:r>
+      <w:r>
+        <w:rPr>
+          <w:rFonts w:ascii="Arial" w:eastAsia="Calibri" w:hAnsi="Arial" w:cs="Arial"/>
+          <w:kern w:val="2"/>
+          <w:lang w:val="en-GB"/>
+          <w14:ligatures w14:val="standardContextual"/>
+        </w:rPr>
+        <w:t xml:space="preserve">inal testing on unseen data after Hyperparameter Tuning on Softmax activation function and Binary Crossentropy as the loss function </w:t>
       </w:r>
       <w:r>
         <w:rPr>
@@ -9836,7 +10185,61 @@
           <w:lang w:val="en-GB"/>
           <w14:ligatures w14:val="standardContextual"/>
         </w:rPr>
-        <w:t>There is high accuracy on the test set which the model has never seen before, that means the model can predict on the new unseen data. The model regularized well and trained appropriately, no overfitting nor underfitting.</w:t>
+        <w:t>There is high accuracy on the test set</w:t>
+      </w:r>
+      <w:r>
+        <w:rPr>
+          <w:rFonts w:ascii="Arial" w:eastAsia="Calibri" w:hAnsi="Arial" w:cs="Arial"/>
+          <w:kern w:val="2"/>
+          <w:lang w:val="en-GB"/>
+          <w14:ligatures w14:val="standardContextual"/>
+        </w:rPr>
+        <w:t xml:space="preserve">, </w:t>
+      </w:r>
+      <w:r>
+        <w:rPr>
+          <w:rFonts w:ascii="Arial" w:eastAsia="Calibri" w:hAnsi="Arial" w:cs="Arial"/>
+          <w:kern w:val="2"/>
+          <w:lang w:val="en-GB"/>
+          <w14:ligatures w14:val="standardContextual"/>
+        </w:rPr>
+        <w:t xml:space="preserve">which the model has never seen before, </w:t>
+      </w:r>
+      <w:r>
+        <w:rPr>
+          <w:rFonts w:ascii="Arial" w:eastAsia="Calibri" w:hAnsi="Arial" w:cs="Arial"/>
+          <w:kern w:val="2"/>
+          <w:lang w:val="en-GB"/>
+          <w14:ligatures w14:val="standardContextual"/>
+        </w:rPr>
+        <w:t>which</w:t>
+      </w:r>
+      <w:r>
+        <w:rPr>
+          <w:rFonts w:ascii="Arial" w:eastAsia="Calibri" w:hAnsi="Arial" w:cs="Arial"/>
+          <w:kern w:val="2"/>
+          <w:lang w:val="en-GB"/>
+          <w14:ligatures w14:val="standardContextual"/>
+        </w:rPr>
+        <w:t xml:space="preserve"> means the model can predict on the new unseen data. The model regularized well and trained appropriately, </w:t>
+      </w:r>
+      <w:r>
+        <w:rPr>
+          <w:rFonts w:ascii="Arial" w:eastAsia="Calibri" w:hAnsi="Arial" w:cs="Arial"/>
+          <w:kern w:val="2"/>
+          <w:lang w:val="en-GB"/>
+          <w14:ligatures w14:val="standardContextual"/>
+        </w:rPr>
+        <w:t xml:space="preserve">with neither </w:t>
+      </w:r>
+      <w:r>
+        <w:rPr>
+          <w:rFonts w:ascii="Arial" w:eastAsia="Calibri" w:hAnsi="Arial" w:cs="Arial"/>
+          <w:kern w:val="2"/>
+          <w:lang w:val="en-GB"/>
+          <w14:ligatures w14:val="standardContextual"/>
+        </w:rPr>
+        <w:t>overfitting nor underfitting.</w:t>
       </w:r>
     </w:p>
     <w:p>
@@ -10898,7 +11301,25 @@
           <w14:ligatures w14:val="standardContextual"/>
         </w:rPr>
         <w:lastRenderedPageBreak/>
-        <w:t xml:space="preserve">The diagonal elements represent the correctly classified ones, with the highest values along the diagonal showing correct predictions. Off-diagonal values show where the model making errors. </w:t>
+        <w:t xml:space="preserve">The diagonal elements represent the correctly classified ones, with the highest values along the diagonal showing correct predictions. Off-diagonal values show where the model </w:t>
+      </w:r>
+      <w:r>
+        <w:rPr>
+          <w:rFonts w:ascii="Arial" w:eastAsia="Calibri" w:hAnsi="Arial" w:cs="Arial"/>
+          <w:kern w:val="2"/>
+          <w:lang w:val="en-GB"/>
+          <w14:ligatures w14:val="standardContextual"/>
+        </w:rPr>
+        <w:t xml:space="preserve">is </w:t>
+      </w:r>
+      <w:r>
+        <w:rPr>
+          <w:rFonts w:ascii="Arial" w:eastAsia="Calibri" w:hAnsi="Arial" w:cs="Arial"/>
+          <w:kern w:val="2"/>
+          <w:lang w:val="en-GB"/>
+          <w14:ligatures w14:val="standardContextual"/>
+        </w:rPr>
+        <w:t xml:space="preserve">making errors. </w:t>
       </w:r>
     </w:p>
     <w:p>
@@ -11011,7 +11432,7 @@
           <w:lang w:val="en-GB"/>
           <w14:ligatures w14:val="standardContextual"/>
         </w:rPr>
-        <w:t xml:space="preserve">Filters/Kernel is small matrices that slide over the input image to detect specific features such as edges, textures, or patterns. Each filter is applied across the entire input image, and the result is a feature map. </w:t>
+        <w:t xml:space="preserve">Filter/Kernel is small matrices that slide over the input image to detect specific features such as edges, textures, or patterns. Each filter is applied across the entire input image, and the result is a feature map. </w:t>
       </w:r>
     </w:p>
     <w:p>
@@ -11035,7 +11456,25 @@
           <w:lang w:val="en-GB"/>
           <w14:ligatures w14:val="standardContextual"/>
         </w:rPr>
-        <w:t>The visual representation of the filters helps to understand what each filter is focusing on in the input images. The filters have dimensions (3, 3, 1, 96), where 3 and 3 are the height and width of each filter. 1 is the number of input channels for grayscale image, there is only one channel). 96 is the number of filters in this layer.</w:t>
+        <w:t>The visual representation of the filters helps to understand what each filter is focusing on in the input images. The filters have dimensions (3, 3, 1, 96), where 3 and 3 are the height and width of each filter. 1 is the number of input channels for grayscale image</w:t>
+      </w:r>
+      <w:r>
+        <w:rPr>
+          <w:rFonts w:ascii="Arial" w:eastAsia="Calibri" w:hAnsi="Arial" w:cs="Arial"/>
+          <w:kern w:val="2"/>
+          <w:lang w:val="en-GB"/>
+          <w14:ligatures w14:val="standardContextual"/>
+        </w:rPr>
+        <w:t>;</w:t>
+      </w:r>
+      <w:r>
+        <w:rPr>
+          <w:rFonts w:ascii="Arial" w:eastAsia="Calibri" w:hAnsi="Arial" w:cs="Arial"/>
+          <w:kern w:val="2"/>
+          <w:lang w:val="en-GB"/>
+          <w14:ligatures w14:val="standardContextual"/>
+        </w:rPr>
+        <w:t xml:space="preserve"> there is only one channel. 96 is the number of filters in this layer.</w:t>
       </w:r>
     </w:p>
     <w:p>
@@ -11059,7 +11498,25 @@
           <w:lang w:val="en-GB"/>
           <w14:ligatures w14:val="standardContextual"/>
         </w:rPr>
-        <w:t xml:space="preserve">The filters have purpose to detect specific features within the input images. During training, the weights of these filters are adjusted to minimize the loss function, thereby learning the features that are most relevant for the task. Visualizing the filters can give insights into what the model is learning. </w:t>
+        <w:t xml:space="preserve">The filters have purpose </w:t>
+      </w:r>
+      <w:r>
+        <w:rPr>
+          <w:rFonts w:ascii="Arial" w:eastAsia="Calibri" w:hAnsi="Arial" w:cs="Arial"/>
+          <w:kern w:val="2"/>
+          <w:lang w:val="en-GB"/>
+          <w14:ligatures w14:val="standardContextual"/>
+        </w:rPr>
+        <w:t>of</w:t>
+      </w:r>
+      <w:r>
+        <w:rPr>
+          <w:rFonts w:ascii="Arial" w:eastAsia="Calibri" w:hAnsi="Arial" w:cs="Arial"/>
+          <w:kern w:val="2"/>
+          <w:lang w:val="en-GB"/>
+          <w14:ligatures w14:val="standardContextual"/>
+        </w:rPr>
+        <w:t xml:space="preserve"> detect specific features within the input images. During training, the weights of these filters are adjusted to minimize the loss function, thereby learning the features that are most relevant for the task. Visualizing the filters can give insights into what the model is learning. </w:t>
       </w:r>
     </w:p>
     <w:p>
@@ -11083,7 +11540,25 @@
           <w:lang w:val="en-GB"/>
           <w14:ligatures w14:val="standardContextual"/>
         </w:rPr>
-        <w:t xml:space="preserve">In this example, we chose a random handwritten image (number 430) from the train dataset, and predicted the feature outputs.   </w:t>
+        <w:t>In this example, we chose a random handwritten image (number 430) from the train dataset</w:t>
+      </w:r>
+      <w:r>
+        <w:rPr>
+          <w:rFonts w:ascii="Arial" w:eastAsia="Calibri" w:hAnsi="Arial" w:cs="Arial"/>
+          <w:kern w:val="2"/>
+          <w:lang w:val="en-GB"/>
+          <w14:ligatures w14:val="standardContextual"/>
+        </w:rPr>
+        <w:t xml:space="preserve"> </w:t>
+      </w:r>
+      <w:r>
+        <w:rPr>
+          <w:rFonts w:ascii="Arial" w:eastAsia="Calibri" w:hAnsi="Arial" w:cs="Arial"/>
+          <w:kern w:val="2"/>
+          <w:lang w:val="en-GB"/>
+          <w14:ligatures w14:val="standardContextual"/>
+        </w:rPr>
+        <w:t xml:space="preserve">and predicted the feature outputs.   </w:t>
       </w:r>
     </w:p>
     <w:p>
@@ -11591,7 +12066,7 @@
           <w:lang w:val="en-GB"/>
           <w14:ligatures w14:val="standardContextual"/>
         </w:rPr>
-        <w:t>The patterns seen in the feature show of what each filter has learned. For example, some may detect edges, other textures, and some specific shapes. Early layers earn simple features, then deeper layers learn more complex features and patterns.</w:t>
+        <w:t>The patterns seen in the feature show what each filter has learned. For example, some may detect edges, other textures, and some specific shapes. Early layers earn simple features, then deeper layers learn more complex features and patterns.</w:t>
       </w:r>
     </w:p>
     <w:p>
@@ -11615,7 +12090,43 @@
           <w:lang w:val="en-ID"/>
           <w14:ligatures w14:val="standardContextual"/>
         </w:rPr>
-        <w:t>Saliency Maps highlight the most important areas of the input image in pixel level, showing which parts of the input image contribute most to the output prediction.</w:t>
+        <w:t xml:space="preserve">Saliency </w:t>
+      </w:r>
+      <w:r>
+        <w:rPr>
+          <w:rFonts w:ascii="Arial" w:eastAsia="Calibri" w:hAnsi="Arial" w:cs="Arial"/>
+          <w:kern w:val="2"/>
+          <w:lang w:val="en-ID"/>
+          <w14:ligatures w14:val="standardContextual"/>
+        </w:rPr>
+        <w:t>m</w:t>
+      </w:r>
+      <w:r>
+        <w:rPr>
+          <w:rFonts w:ascii="Arial" w:eastAsia="Calibri" w:hAnsi="Arial" w:cs="Arial"/>
+          <w:kern w:val="2"/>
+          <w:lang w:val="en-ID"/>
+          <w14:ligatures w14:val="standardContextual"/>
+        </w:rPr>
+        <w:t xml:space="preserve">aps highlight the most important areas of the input image </w:t>
+      </w:r>
+      <w:r>
+        <w:rPr>
+          <w:rFonts w:ascii="Arial" w:eastAsia="Calibri" w:hAnsi="Arial" w:cs="Arial"/>
+          <w:kern w:val="2"/>
+          <w:lang w:val="en-ID"/>
+          <w14:ligatures w14:val="standardContextual"/>
+        </w:rPr>
+        <w:t>at</w:t>
+      </w:r>
+      <w:r>
+        <w:rPr>
+          <w:rFonts w:ascii="Arial" w:eastAsia="Calibri" w:hAnsi="Arial" w:cs="Arial"/>
+          <w:kern w:val="2"/>
+          <w:lang w:val="en-ID"/>
+          <w14:ligatures w14:val="standardContextual"/>
+        </w:rPr>
+        <w:t xml:space="preserve"> pixel level, showing which parts of the input image contribute most to the output prediction.</w:t>
       </w:r>
     </w:p>
     <w:p>
@@ -11869,7 +12380,79 @@
           <w:lang w:val="en-ID"/>
           <w14:ligatures w14:val="standardContextual"/>
         </w:rPr>
-        <w:t>Similar purpose with Saliency Map but smoother, Gradcam highlight the most important areas of the input image in region level, showing which parts of the input image contribute most to the output prediction.</w:t>
+        <w:t xml:space="preserve">Similar purpose with </w:t>
+      </w:r>
+      <w:r>
+        <w:rPr>
+          <w:rFonts w:ascii="Arial" w:eastAsia="Calibri" w:hAnsi="Arial" w:cs="Arial"/>
+          <w:kern w:val="2"/>
+          <w:lang w:val="en-ID"/>
+          <w14:ligatures w14:val="standardContextual"/>
+        </w:rPr>
+        <w:t xml:space="preserve">the </w:t>
+      </w:r>
+      <w:r>
+        <w:rPr>
+          <w:rFonts w:ascii="Arial" w:eastAsia="Calibri" w:hAnsi="Arial" w:cs="Arial"/>
+          <w:kern w:val="2"/>
+          <w:lang w:val="en-ID"/>
+          <w14:ligatures w14:val="standardContextual"/>
+        </w:rPr>
+        <w:t xml:space="preserve">Saliency Map but smoother, </w:t>
+      </w:r>
+      <w:r>
+        <w:rPr>
+          <w:rFonts w:ascii="Arial" w:eastAsia="Calibri" w:hAnsi="Arial" w:cs="Arial"/>
+          <w:kern w:val="2"/>
+          <w:lang w:val="en-ID"/>
+          <w14:ligatures w14:val="standardContextual"/>
+        </w:rPr>
+        <w:t>Grad Cam</w:t>
+      </w:r>
+      <w:r>
+        <w:rPr>
+          <w:rFonts w:ascii="Arial" w:eastAsia="Calibri" w:hAnsi="Arial" w:cs="Arial"/>
+          <w:kern w:val="2"/>
+          <w:lang w:val="en-ID"/>
+          <w14:ligatures w14:val="standardContextual"/>
+        </w:rPr>
+        <w:t xml:space="preserve"> highlight</w:t>
+      </w:r>
+      <w:r>
+        <w:rPr>
+          <w:rFonts w:ascii="Arial" w:eastAsia="Calibri" w:hAnsi="Arial" w:cs="Arial"/>
+          <w:kern w:val="2"/>
+          <w:lang w:val="en-ID"/>
+          <w14:ligatures w14:val="standardContextual"/>
+        </w:rPr>
+        <w:t>s</w:t>
+      </w:r>
+      <w:r>
+        <w:rPr>
+          <w:rFonts w:ascii="Arial" w:eastAsia="Calibri" w:hAnsi="Arial" w:cs="Arial"/>
+          <w:kern w:val="2"/>
+          <w:lang w:val="en-ID"/>
+          <w14:ligatures w14:val="standardContextual"/>
+        </w:rPr>
+        <w:t xml:space="preserve"> the most important areas of the input image </w:t>
+      </w:r>
+      <w:r>
+        <w:rPr>
+          <w:rFonts w:ascii="Arial" w:eastAsia="Calibri" w:hAnsi="Arial" w:cs="Arial"/>
+          <w:kern w:val="2"/>
+          <w:lang w:val="en-ID"/>
+          <w14:ligatures w14:val="standardContextual"/>
+        </w:rPr>
+        <w:t>at the</w:t>
+      </w:r>
+      <w:r>
+        <w:rPr>
+          <w:rFonts w:ascii="Arial" w:eastAsia="Calibri" w:hAnsi="Arial" w:cs="Arial"/>
+          <w:kern w:val="2"/>
+          <w:lang w:val="en-ID"/>
+          <w14:ligatures w14:val="standardContextual"/>
+        </w:rPr>
+        <w:t xml:space="preserve"> region level, showing which parts of the input image contribute most to the output prediction.</w:t>
       </w:r>
     </w:p>
     <w:p>
@@ -12119,7 +12702,79 @@
           <w:lang w:val="en-GB"/>
           <w14:ligatures w14:val="standardContextual"/>
         </w:rPr>
-        <w:t xml:space="preserve">The project successfully demonstrated the application of CNNs to multi-label image-based digit classification, with SoftMax activation and binary cross entropy as the loss function showing the highest performance over Sigmoid activation and categorical cross entropy as loss function. They are more improving after hyperparameter tuning. This is showing how importance in selecting appropriate loss functions and optimizing model architectures. </w:t>
+        <w:t xml:space="preserve">The project successfully demonstrated the application of CNNs to multi-label image-based digit classification, with SoftMax activation and binary cross entropy as the loss function showing the highest performance over Sigmoid activation and categorical cross entropy as </w:t>
+      </w:r>
+      <w:r>
+        <w:rPr>
+          <w:rFonts w:ascii="Arial" w:eastAsia="Calibri" w:hAnsi="Arial" w:cs="Arial"/>
+          <w:kern w:val="2"/>
+          <w:lang w:val="en-GB"/>
+          <w14:ligatures w14:val="standardContextual"/>
+        </w:rPr>
+        <w:t xml:space="preserve">the </w:t>
+      </w:r>
+      <w:r>
+        <w:rPr>
+          <w:rFonts w:ascii="Arial" w:eastAsia="Calibri" w:hAnsi="Arial" w:cs="Arial"/>
+          <w:kern w:val="2"/>
+          <w:lang w:val="en-GB"/>
+          <w14:ligatures w14:val="standardContextual"/>
+        </w:rPr>
+        <w:t xml:space="preserve">loss function. They are improving </w:t>
+      </w:r>
+      <w:r>
+        <w:rPr>
+          <w:rFonts w:ascii="Arial" w:eastAsia="Calibri" w:hAnsi="Arial" w:cs="Arial"/>
+          <w:kern w:val="2"/>
+          <w:lang w:val="en-GB"/>
+          <w14:ligatures w14:val="standardContextual"/>
+        </w:rPr>
+        <w:t xml:space="preserve">more </w:t>
+      </w:r>
+      <w:r>
+        <w:rPr>
+          <w:rFonts w:ascii="Arial" w:eastAsia="Calibri" w:hAnsi="Arial" w:cs="Arial"/>
+          <w:kern w:val="2"/>
+          <w:lang w:val="en-GB"/>
+          <w14:ligatures w14:val="standardContextual"/>
+        </w:rPr>
+        <w:t xml:space="preserve">after hyperparameter tuning. This is showing </w:t>
+      </w:r>
+      <w:r>
+        <w:rPr>
+          <w:rFonts w:ascii="Arial" w:eastAsia="Calibri" w:hAnsi="Arial" w:cs="Arial"/>
+          <w:kern w:val="2"/>
+          <w:lang w:val="en-GB"/>
+          <w14:ligatures w14:val="standardContextual"/>
+        </w:rPr>
+        <w:t>the</w:t>
+      </w:r>
+      <w:r>
+        <w:rPr>
+          <w:rFonts w:ascii="Arial" w:eastAsia="Calibri" w:hAnsi="Arial" w:cs="Arial"/>
+          <w:kern w:val="2"/>
+          <w:lang w:val="en-GB"/>
+          <w14:ligatures w14:val="standardContextual"/>
+        </w:rPr>
+        <w:t xml:space="preserve"> importance </w:t>
+      </w:r>
+      <w:r>
+        <w:rPr>
+          <w:rFonts w:ascii="Arial" w:eastAsia="Calibri" w:hAnsi="Arial" w:cs="Arial"/>
+          <w:kern w:val="2"/>
+          <w:lang w:val="en-GB"/>
+          <w14:ligatures w14:val="standardContextual"/>
+        </w:rPr>
+        <w:t>of</w:t>
+      </w:r>
+      <w:r>
+        <w:rPr>
+          <w:rFonts w:ascii="Arial" w:eastAsia="Calibri" w:hAnsi="Arial" w:cs="Arial"/>
+          <w:kern w:val="2"/>
+          <w:lang w:val="en-GB"/>
+          <w14:ligatures w14:val="standardContextual"/>
+        </w:rPr>
+        <w:t xml:space="preserve"> selecting appropriate loss functions and optimizing model architectures. </w:t>
       </w:r>
     </w:p>
     <w:p>
@@ -12203,7 +12858,43 @@
           <w:lang w:val="en-GB"/>
           <w14:ligatures w14:val="standardContextual"/>
         </w:rPr>
-        <w:t xml:space="preserve">Furthermore, Researcher could </w:t>
+        <w:t xml:space="preserve">Furthermore, </w:t>
+      </w:r>
+      <w:r>
+        <w:rPr>
+          <w:rFonts w:ascii="Arial" w:eastAsia="Calibri" w:hAnsi="Arial" w:cs="Arial"/>
+          <w:kern w:val="2"/>
+          <w:lang w:val="en-GB"/>
+          <w14:ligatures w14:val="standardContextual"/>
+        </w:rPr>
+        <w:t>r</w:t>
+      </w:r>
+      <w:r>
+        <w:rPr>
+          <w:rFonts w:ascii="Arial" w:eastAsia="Calibri" w:hAnsi="Arial" w:cs="Arial"/>
+          <w:kern w:val="2"/>
+          <w:lang w:val="en-GB"/>
+          <w14:ligatures w14:val="standardContextual"/>
+        </w:rPr>
+        <w:t>esearcher</w:t>
+      </w:r>
+      <w:r>
+        <w:rPr>
+          <w:rFonts w:ascii="Arial" w:eastAsia="Calibri" w:hAnsi="Arial" w:cs="Arial"/>
+          <w:kern w:val="2"/>
+          <w:lang w:val="en-GB"/>
+          <w14:ligatures w14:val="standardContextual"/>
+        </w:rPr>
+        <w:t>s</w:t>
+      </w:r>
+      <w:r>
+        <w:rPr>
+          <w:rFonts w:ascii="Arial" w:eastAsia="Calibri" w:hAnsi="Arial" w:cs="Arial"/>
+          <w:kern w:val="2"/>
+          <w:lang w:val="en-GB"/>
+          <w14:ligatures w14:val="standardContextual"/>
+        </w:rPr>
+        <w:t xml:space="preserve"> could </w:t>
       </w:r>
       <w:r>
         <w:rPr>
@@ -12262,9 +12953,8 @@
           <w14:ligatures w14:val="standardContextual"/>
         </w:rPr>
         <w:lastRenderedPageBreak/>
-        <w:t>Ethical, Legal and Social Considerations in AI</w:t>
-      </w:r>
-      <w:bookmarkEnd w:id="25"/>
+        <w:t>Ethical, Legal</w:t>
+      </w:r>
       <w:r>
         <w:rPr>
           <w:rFonts w:ascii="Arial" w:eastAsia="Times New Roman" w:hAnsi="Arial" w:cs="Arial"/>
@@ -12273,11 +12963,51 @@
           <w:lang w:val="en-GB"/>
           <w14:ligatures w14:val="standardContextual"/>
         </w:rPr>
+        <w:t xml:space="preserve">, </w:t>
+      </w:r>
+      <w:r>
+        <w:rPr>
+          <w:rFonts w:ascii="Arial" w:eastAsia="Times New Roman" w:hAnsi="Arial" w:cs="Arial"/>
+          <w:color w:val="1F3763"/>
+          <w:kern w:val="2"/>
+          <w:lang w:val="en-GB"/>
+          <w14:ligatures w14:val="standardContextual"/>
+        </w:rPr>
+        <w:t>and Social Considerations in AI</w:t>
+      </w:r>
+      <w:bookmarkEnd w:id="25"/>
+      <w:r>
+        <w:rPr>
+          <w:rFonts w:ascii="Arial" w:eastAsia="Times New Roman" w:hAnsi="Arial" w:cs="Arial"/>
+          <w:color w:val="1F3763"/>
+          <w:kern w:val="2"/>
+          <w:lang w:val="en-GB"/>
+          <w14:ligatures w14:val="standardContextual"/>
+        </w:rPr>
         <w:t xml:space="preserve"> </w:t>
       </w:r>
     </w:p>
     <w:p>
       <w:pPr>
+        <w:keepNext/>
+        <w:keepLines/>
+        <w:widowControl/>
+        <w:autoSpaceDE/>
+        <w:autoSpaceDN/>
+        <w:spacing w:before="40" w:line="259" w:lineRule="auto"/>
+        <w:jc w:val="both"/>
+        <w:outlineLvl w:val="2"/>
+        <w:rPr>
+          <w:rFonts w:ascii="Arial" w:eastAsia="Times New Roman" w:hAnsi="Arial" w:cs="Arial"/>
+          <w:color w:val="1F3763"/>
+          <w:kern w:val="2"/>
+          <w:lang w:val="en-GB"/>
+          <w14:ligatures w14:val="standardContextual"/>
+        </w:rPr>
+      </w:pPr>
+    </w:p>
+    <w:p>
+      <w:pPr>
         <w:widowControl/>
         <w:autoSpaceDE/>
         <w:autoSpaceDN/>
@@ -12297,7 +13027,27 @@
           <w:lang w:val="en-GB"/>
           <w14:ligatures w14:val="standardContextual"/>
         </w:rPr>
-        <w:t xml:space="preserve">When developing AI models for multi-label image classification, such as with triple MNIST digits, it's important to address ethical, legal, and social issues. </w:t>
+        <w:t xml:space="preserve">When developing AI models for multi-label image classification, such as </w:t>
+      </w:r>
+      <w:r>
+        <w:rPr>
+          <w:rFonts w:ascii="Arial" w:eastAsia="Calibri" w:hAnsi="Arial" w:cs="Arial"/>
+          <w:b/>
+          <w:bCs/>
+          <w:kern w:val="2"/>
+          <w:lang w:val="en-GB"/>
+          <w14:ligatures w14:val="standardContextual"/>
+        </w:rPr>
+        <w:t>handwritten</w:t>
+      </w:r>
+      <w:r>
+        <w:rPr>
+          <w:rFonts w:ascii="Arial" w:eastAsia="Calibri" w:hAnsi="Arial" w:cs="Arial"/>
+          <w:kern w:val="2"/>
+          <w:lang w:val="en-GB"/>
+          <w14:ligatures w14:val="standardContextual"/>
+        </w:rPr>
+        <w:t xml:space="preserve"> triple MNIST digits, it's important to address ethical, legal, and social issues. </w:t>
       </w:r>
     </w:p>
     <w:p>
@@ -12410,6 +13160,12 @@
           <w:rFonts w:ascii="Arial" w:hAnsi="Arial" w:cs="Arial"/>
         </w:rPr>
         <w:t>franky (2018) 'Multi-Label Classification and Class Activation Map on Fashion-MNIST', Towards Data Science, 2 July. Available at: https://towardsdatascience.com/multi-label-classification-and-class-activation-map-on-fashion-mnist-1454f09f5925 (Accessed: 20 June 2024</w:t>
+      </w:r>
+      <w:r>
+        <w:rPr>
+          <w:rFonts w:ascii="Arial" w:hAnsi="Arial" w:cs="Arial"/>
+        </w:rPr>
+        <w:t>)</w:t>
       </w:r>
       <w:r>
         <w:rPr>

</xml_diff>